<commit_message>
Update TP bases de datos aplicada.docx
</commit_message>
<xml_diff>
--- a/TP bases de datos aplicada.docx
+++ b/TP bases de datos aplicada.docx
@@ -7,6 +7,20 @@
         <w:pStyle w:val="Ttulo2"/>
       </w:pPr>
       <w:r>
+        <w:rPr>
+          <w:rStyle w:val="Ttulo1Car"/>
+        </w:rPr>
+        <w:t>Entrega</w:t>
+      </w:r>
+      <w:r>
+        <w:t xml:space="preserve"> 3</w:t>
+      </w:r>
+    </w:p>
+    <w:p>
+      <w:pPr>
+        <w:pStyle w:val="Ttulo2"/>
+      </w:pPr>
+      <w:r>
         <w:t>Instalación</w:t>
       </w:r>
       <w:r>
@@ -23,8 +37,13 @@
         <w:t>Primeramente,</w:t>
       </w:r>
       <w:r>
-        <w:t xml:space="preserve"> seleccionamos la descarga de SQL Server Express Edition</w:t>
-      </w:r>
+        <w:t xml:space="preserve"> seleccionamos la descarga de SQL Server Express </w:t>
+      </w:r>
+      <w:proofErr w:type="spellStart"/>
+      <w:r>
+        <w:t>Edition</w:t>
+      </w:r>
+      <w:proofErr w:type="spellEnd"/>
       <w:r>
         <w:t xml:space="preserve"> 2022</w:t>
       </w:r>
@@ -37,21 +56,42 @@
     </w:p>
     <w:p>
       <w:r>
-        <w:t>En la instalación procedemos a realizar la instalación personalizada</w:t>
-      </w:r>
+        <w:t xml:space="preserve">En la instalación procedemos a realizar la instalación personalizada </w:t>
+      </w:r>
+    </w:p>
+    <w:p>
+      <w:r>
+        <w:t xml:space="preserve">A la hora de elegir los componentes </w:t>
+      </w:r>
+      <w:r>
+        <w:t>en primer lugar</w:t>
+      </w:r>
+      <w:r>
+        <w:t xml:space="preserve"> seleccionamos el </w:t>
+      </w:r>
+      <w:proofErr w:type="spellStart"/>
+      <w:r>
+        <w:t>Database</w:t>
+      </w:r>
+      <w:proofErr w:type="spellEnd"/>
       <w:r>
         <w:t xml:space="preserve"> </w:t>
       </w:r>
-    </w:p>
-    <w:p>
-      <w:r>
-        <w:t xml:space="preserve">A la hora de elegir los componentes </w:t>
-      </w:r>
-      <w:r>
-        <w:t>en primer lugar</w:t>
-      </w:r>
-      <w:r>
-        <w:t xml:space="preserve"> seleccionamos el Database Engine Service.</w:t>
+      <w:proofErr w:type="spellStart"/>
+      <w:r>
+        <w:t>Engine</w:t>
+      </w:r>
+      <w:proofErr w:type="spellEnd"/>
+      <w:r>
+        <w:t xml:space="preserve"> </w:t>
+      </w:r>
+      <w:proofErr w:type="spellStart"/>
+      <w:r>
+        <w:t>Service</w:t>
+      </w:r>
+      <w:proofErr w:type="spellEnd"/>
+      <w:r>
+        <w:t>.</w:t>
       </w:r>
       <w:r>
         <w:t xml:space="preserve">                    El siguiente paso relevante es cuando el instalador</w:t>
@@ -63,17 +103,24 @@
         <w:t>el</w:t>
       </w:r>
       <w:r>
-        <w:t xml:space="preserve"> collate</w:t>
-      </w:r>
+        <w:t xml:space="preserve"> </w:t>
+      </w:r>
+      <w:proofErr w:type="spellStart"/>
+      <w:r>
+        <w:t>collate</w:t>
+      </w:r>
+      <w:proofErr w:type="spellEnd"/>
       <w:r>
         <w:t xml:space="preserve"> en donde nosotros seleccionamos</w:t>
       </w:r>
       <w:r>
         <w:t xml:space="preserve"> </w:t>
       </w:r>
+      <w:proofErr w:type="spellStart"/>
       <w:r>
         <w:t>Modern_Spanish_CI_AS</w:t>
       </w:r>
+      <w:proofErr w:type="spellEnd"/>
       <w:r>
         <w:t xml:space="preserve"> debido a que es el que vamos a utilizar en nuestra base.</w:t>
       </w:r>
@@ -105,12 +152,28 @@
     </w:p>
     <w:p>
       <w:r>
-        <w:t>Elegimos el método de autenticación mixta con un usuario y password.</w:t>
-      </w:r>
-    </w:p>
-    <w:p>
-      <w:r>
-        <w:t>Finalmente procedemos a descargar Sql Server Management Studio para poder realizar el código necesario</w:t>
+        <w:t xml:space="preserve">Elegimos el método de autenticación mixta con un usuario y </w:t>
+      </w:r>
+      <w:proofErr w:type="spellStart"/>
+      <w:r>
+        <w:t>password</w:t>
+      </w:r>
+      <w:proofErr w:type="spellEnd"/>
+      <w:r>
+        <w:t>.</w:t>
+      </w:r>
+    </w:p>
+    <w:p>
+      <w:r>
+        <w:t xml:space="preserve">Finalmente procedemos a descargar </w:t>
+      </w:r>
+      <w:proofErr w:type="spellStart"/>
+      <w:r>
+        <w:t>Sql</w:t>
+      </w:r>
+      <w:proofErr w:type="spellEnd"/>
+      <w:r>
+        <w:t xml:space="preserve"> Server Management Studio para poder realizar el código necesario</w:t>
       </w:r>
       <w:r>
         <w:t>.</w:t>
@@ -194,7 +257,114 @@
         </w:r>
       </w:hyperlink>
     </w:p>
-    <w:p/>
+    <w:p>
+      <w:pPr>
+        <w:pStyle w:val="Ttulo1"/>
+      </w:pPr>
+      <w:r>
+        <w:lastRenderedPageBreak/>
+        <w:t>Entrega 5:</w:t>
+      </w:r>
+    </w:p>
+    <w:p>
+      <w:pPr>
+        <w:pStyle w:val="Ttulo2"/>
+      </w:pPr>
+      <w:r>
+        <w:t>Política</w:t>
+      </w:r>
+      <w:r>
+        <w:t xml:space="preserve"> de seguridad seleccionada.</w:t>
+      </w:r>
+    </w:p>
+    <w:p>
+      <w:r>
+        <w:t xml:space="preserve">En nuestro caso optamos por utilizar replicas de la </w:t>
+      </w:r>
+      <w:proofErr w:type="spellStart"/>
+      <w:r>
+        <w:t>bd</w:t>
+      </w:r>
+      <w:proofErr w:type="spellEnd"/>
+      <w:r>
+        <w:t>, el principal motivo de optar por este tipo de políticas es que en este caso se destaca que la información mas importante se encuentra en la asociada a las ventas</w:t>
+      </w:r>
+      <w:r>
+        <w:t xml:space="preserve"> y facturación</w:t>
+      </w:r>
+      <w:r>
+        <w:t>, por lo que utilizar una política que nos permita tener una réplica de objetos determinados</w:t>
+      </w:r>
+      <w:r>
+        <w:t>.</w:t>
+      </w:r>
+    </w:p>
+    <w:p>
+      <w:r>
+        <w:t xml:space="preserve">Por otra </w:t>
+      </w:r>
+      <w:r>
+        <w:t>parte,</w:t>
+      </w:r>
+      <w:r>
+        <w:t xml:space="preserve"> en nuestro caso poseemos varias sucursales en distintas ubicaciones geográficas las cuales van a hacer uso de la base de datos, presentándose un escenario ideal para implementar replicas. Pudiendo tener en </w:t>
+      </w:r>
+      <w:r>
+        <w:t>nuestro pc principal</w:t>
+      </w:r>
+      <w:r>
+        <w:t xml:space="preserve"> a disposición un </w:t>
+      </w:r>
+      <w:proofErr w:type="spellStart"/>
+      <w:r>
+        <w:t>suscriber</w:t>
+      </w:r>
+      <w:proofErr w:type="spellEnd"/>
+      <w:r>
+        <w:t xml:space="preserve"> donde se almacenan las tablas asociadas a facturación y los </w:t>
+      </w:r>
+      <w:r>
+        <w:t>reportes</w:t>
+      </w:r>
+      <w:r>
+        <w:t xml:space="preserve"> generados.</w:t>
+      </w:r>
+      <w:r>
+        <w:t xml:space="preserve"> </w:t>
+      </w:r>
+      <w:r>
+        <w:t xml:space="preserve">                       </w:t>
+      </w:r>
+      <w:r>
+        <w:t xml:space="preserve">Cada sucursal </w:t>
+      </w:r>
+      <w:r>
+        <w:t>podría funcionar</w:t>
+      </w:r>
+      <w:r>
+        <w:t xml:space="preserve"> como un </w:t>
+      </w:r>
+      <w:r>
+        <w:rPr>
+          <w:rStyle w:val="Textoennegrita"/>
+          <w:b w:val="0"/>
+          <w:bCs w:val="0"/>
+        </w:rPr>
+        <w:t>Publisher</w:t>
+      </w:r>
+      <w:r>
+        <w:t xml:space="preserve"> que envía datos al servidor central (suscriptor), el cual mantiene una copia consolidada y permite la consulta de los reportes de ventas </w:t>
+      </w:r>
+      <w:r>
+        <w:t xml:space="preserve">e información de facturación </w:t>
+      </w:r>
+      <w:r>
+        <w:t>en un único lugar</w:t>
+      </w:r>
+      <w:r>
+        <w:t>. Optando a su vez por una replicación transaccional la cual facilita la alta transferencia, garantizando la información asociada con la facturación lo mas actualizada posible.</w:t>
+      </w:r>
+    </w:p>
     <w:p/>
     <w:sectPr>
       <w:pgSz w:w="11906" w:h="16838"/>
@@ -655,6 +825,27 @@
     <w:name w:val="Normal"/>
     <w:qFormat/>
   </w:style>
+  <w:style w:type="paragraph" w:styleId="Ttulo1">
+    <w:name w:val="heading 1"/>
+    <w:basedOn w:val="Normal"/>
+    <w:next w:val="Normal"/>
+    <w:link w:val="Ttulo1Car"/>
+    <w:uiPriority w:val="9"/>
+    <w:qFormat/>
+    <w:rsid w:val="0079701F"/>
+    <w:pPr>
+      <w:keepNext/>
+      <w:keepLines/>
+      <w:spacing w:before="240" w:after="0"/>
+      <w:outlineLvl w:val="0"/>
+    </w:pPr>
+    <w:rPr>
+      <w:rFonts w:asciiTheme="majorHAnsi" w:eastAsiaTheme="majorEastAsia" w:hAnsiTheme="majorHAnsi" w:cstheme="majorBidi"/>
+      <w:color w:val="2F5496" w:themeColor="accent1" w:themeShade="BF"/>
+      <w:sz w:val="32"/>
+      <w:szCs w:val="32"/>
+    </w:rPr>
+  </w:style>
   <w:style w:type="paragraph" w:styleId="Ttulo2">
     <w:name w:val="heading 2"/>
     <w:basedOn w:val="Normal"/>
@@ -794,6 +985,30 @@
     <w:rPr>
       <w:color w:val="954F72" w:themeColor="followedHyperlink"/>
       <w:u w:val="single"/>
+    </w:rPr>
+  </w:style>
+  <w:style w:type="character" w:customStyle="1" w:styleId="Ttulo1Car">
+    <w:name w:val="Título 1 Car"/>
+    <w:basedOn w:val="Fuentedeprrafopredeter"/>
+    <w:link w:val="Ttulo1"/>
+    <w:uiPriority w:val="9"/>
+    <w:rsid w:val="0079701F"/>
+    <w:rPr>
+      <w:rFonts w:asciiTheme="majorHAnsi" w:eastAsiaTheme="majorEastAsia" w:hAnsiTheme="majorHAnsi" w:cstheme="majorBidi"/>
+      <w:color w:val="2F5496" w:themeColor="accent1" w:themeShade="BF"/>
+      <w:sz w:val="32"/>
+      <w:szCs w:val="32"/>
+    </w:rPr>
+  </w:style>
+  <w:style w:type="character" w:styleId="Textoennegrita">
+    <w:name w:val="Strong"/>
+    <w:basedOn w:val="Fuentedeprrafopredeter"/>
+    <w:uiPriority w:val="22"/>
+    <w:qFormat/>
+    <w:rsid w:val="00702728"/>
+    <w:rPr>
+      <w:b/>
+      <w:bCs/>
     </w:rPr>
   </w:style>
 </w:styles>

</xml_diff>

<commit_message>
Change project & change manual
</commit_message>
<xml_diff>
--- a/TP bases de datos aplicada.docx
+++ b/TP bases de datos aplicada.docx
@@ -4,12 +4,229 @@
   <w:body>
     <w:p>
       <w:pPr>
-        <w:pStyle w:val="Ttulo2"/>
-      </w:pPr>
-      <w:r>
+        <w:pStyle w:val="Ttulo1"/>
+      </w:pPr>
+      <w:r>
+        <w:t>Repositorio</w:t>
+      </w:r>
+    </w:p>
+    <w:p>
+      <w:r>
+        <w:t>https://github.com/LucioRiusConde11/TpBasesDeDatosAplicadasGrupo16</w:t>
+      </w:r>
+    </w:p>
+    <w:p>
+      <w:pPr>
+        <w:pStyle w:val="Ttulo1"/>
+      </w:pPr>
+      <w:r>
+        <w:t xml:space="preserve">Convenciones </w:t>
+      </w:r>
+    </w:p>
+    <w:p>
+      <w:r>
+        <w:t>Nombre base de datos:</w:t>
+      </w:r>
+    </w:p>
+    <w:p>
+      <w:pPr>
+        <w:pStyle w:val="Prrafodelista"/>
+        <w:numPr>
+          <w:ilvl w:val="0"/>
+          <w:numId w:val="5"/>
+        </w:numPr>
+      </w:pPr>
+      <w:r>
+        <w:t>Formato: PascalCase</w:t>
+      </w:r>
+    </w:p>
+    <w:p>
+      <w:pPr>
+        <w:pStyle w:val="Prrafodelista"/>
+        <w:numPr>
+          <w:ilvl w:val="0"/>
+          <w:numId w:val="5"/>
+        </w:numPr>
+      </w:pPr>
+      <w:r>
+        <w:t>Ejemplo: Com2900G16</w:t>
+      </w:r>
+    </w:p>
+    <w:p>
+      <w:r>
+        <w:t>Nombres esquemas:</w:t>
+      </w:r>
+    </w:p>
+    <w:p>
+      <w:pPr>
+        <w:pStyle w:val="Prrafodelista"/>
+        <w:numPr>
+          <w:ilvl w:val="0"/>
+          <w:numId w:val="5"/>
+        </w:numPr>
+      </w:pPr>
+      <w:r>
+        <w:t xml:space="preserve">Formato: </w:t>
+      </w:r>
+      <w:r>
+        <w:t>minusculas</w:t>
+      </w:r>
+    </w:p>
+    <w:p>
+      <w:pPr>
+        <w:pStyle w:val="Prrafodelista"/>
+        <w:numPr>
+          <w:ilvl w:val="0"/>
+          <w:numId w:val="5"/>
+        </w:numPr>
+      </w:pPr>
+      <w:r>
+        <w:t xml:space="preserve">Ejemplo: </w:t>
+      </w:r>
+      <w:r>
+        <w:t>ventas</w:t>
+      </w:r>
+    </w:p>
+    <w:p>
+      <w:r>
+        <w:t>Nombres tablas:</w:t>
+      </w:r>
+    </w:p>
+    <w:p>
+      <w:pPr>
+        <w:pStyle w:val="Prrafodelista"/>
+        <w:numPr>
+          <w:ilvl w:val="0"/>
+          <w:numId w:val="5"/>
+        </w:numPr>
+      </w:pPr>
+      <w:r>
+        <w:t>Formato: PascalCase</w:t>
+      </w:r>
+      <w:r>
+        <w:t xml:space="preserve"> en singular</w:t>
+      </w:r>
+    </w:p>
+    <w:p>
+      <w:pPr>
+        <w:pStyle w:val="Prrafodelista"/>
+        <w:numPr>
+          <w:ilvl w:val="0"/>
+          <w:numId w:val="5"/>
+        </w:numPr>
+      </w:pPr>
+      <w:r>
+        <w:t>Ejemplo: ventas</w:t>
+      </w:r>
+    </w:p>
+    <w:p>
+      <w:r>
+        <w:t xml:space="preserve">Nombre Store </w:t>
+      </w:r>
+      <w:r>
+        <w:t>P</w:t>
+      </w:r>
+      <w:r>
+        <w:t>rocedures</w:t>
+      </w:r>
+      <w:r>
+        <w:t xml:space="preserve"> y funciones:</w:t>
+      </w:r>
+    </w:p>
+    <w:p>
+      <w:pPr>
+        <w:pStyle w:val="Prrafodelista"/>
+        <w:numPr>
+          <w:ilvl w:val="0"/>
+          <w:numId w:val="6"/>
+        </w:numPr>
+      </w:pPr>
+      <w:r>
+        <w:t>Formato: PascalCase</w:t>
+      </w:r>
+      <w:r>
+        <w:t>, verbos en infinitivo</w:t>
+      </w:r>
+    </w:p>
+    <w:p>
+      <w:pPr>
+        <w:pStyle w:val="Prrafodelista"/>
+        <w:numPr>
+          <w:ilvl w:val="0"/>
+          <w:numId w:val="6"/>
+        </w:numPr>
+      </w:pPr>
+      <w:r>
+        <w:t xml:space="preserve">Ejemplo: </w:t>
+      </w:r>
+      <w:r>
+        <w:t>ImportarEmpleados</w:t>
+      </w:r>
+    </w:p>
+    <w:p>
+      <w:r>
+        <w:t>Nombre</w:t>
+      </w:r>
+      <w:r>
+        <w:t>s variables:</w:t>
+      </w:r>
+    </w:p>
+    <w:p>
+      <w:pPr>
+        <w:pStyle w:val="Prrafodelista"/>
+        <w:numPr>
+          <w:ilvl w:val="0"/>
+          <w:numId w:val="6"/>
+        </w:numPr>
+      </w:pPr>
+      <w:r>
+        <w:t xml:space="preserve">Formato: </w:t>
+      </w:r>
+      <w:r>
+        <w:t>CamelCase</w:t>
+      </w:r>
+    </w:p>
+    <w:p>
+      <w:pPr>
+        <w:pStyle w:val="Prrafodelista"/>
+        <w:numPr>
+          <w:ilvl w:val="0"/>
+          <w:numId w:val="6"/>
+        </w:numPr>
+      </w:pPr>
+      <w:r>
+        <w:t xml:space="preserve">Ejemplo: </w:t>
+      </w:r>
+      <w:r>
+        <w:t>nombreUsuario</w:t>
+      </w:r>
+    </w:p>
+    <w:p/>
+    <w:p/>
+    <w:p/>
+    <w:p/>
+    <w:p>
+      <w:pPr>
         <w:rPr>
           <w:rStyle w:val="Ttulo1Car"/>
         </w:rPr>
+      </w:pPr>
+      <w:r>
+        <w:rPr>
+          <w:rStyle w:val="Ttulo1Car"/>
+        </w:rPr>
+        <w:br w:type="page"/>
+      </w:r>
+    </w:p>
+    <w:p>
+      <w:pPr>
+        <w:pStyle w:val="Ttulo2"/>
+      </w:pPr>
+      <w:r>
+        <w:rPr>
+          <w:rStyle w:val="Ttulo1Car"/>
+        </w:rPr>
+        <w:lastRenderedPageBreak/>
         <w:t>Entrega</w:t>
       </w:r>
       <w:r>
@@ -29,154 +246,223 @@
     </w:p>
     <w:p>
       <w:r>
-        <w:t>La base de datos que elegimos para el desarrollo es SQL Server.</w:t>
-      </w:r>
-    </w:p>
-    <w:p>
-      <w:r>
-        <w:t>Primeramente,</w:t>
-      </w:r>
-      <w:r>
-        <w:t xml:space="preserve"> seleccionamos la descarga de SQL Server Express </w:t>
-      </w:r>
-      <w:proofErr w:type="spellStart"/>
-      <w:r>
-        <w:t>Edition</w:t>
-      </w:r>
-      <w:proofErr w:type="spellEnd"/>
-      <w:r>
-        <w:t xml:space="preserve"> 2022</w:t>
-      </w:r>
-      <w:r>
-        <w:t xml:space="preserve">. </w:t>
-      </w:r>
-      <w:r>
-        <w:t xml:space="preserve">                           </w:t>
-      </w:r>
-    </w:p>
-    <w:p>
-      <w:r>
-        <w:t xml:space="preserve">En la instalación procedemos a realizar la instalación personalizada </w:t>
-      </w:r>
-    </w:p>
-    <w:p>
-      <w:r>
-        <w:t xml:space="preserve">A la hora de elegir los componentes </w:t>
-      </w:r>
-      <w:r>
-        <w:t>en primer lugar</w:t>
-      </w:r>
-      <w:r>
-        <w:t xml:space="preserve"> seleccionamos el </w:t>
-      </w:r>
-      <w:proofErr w:type="spellStart"/>
-      <w:r>
-        <w:t>Database</w:t>
-      </w:r>
-      <w:proofErr w:type="spellEnd"/>
-      <w:r>
-        <w:t xml:space="preserve"> </w:t>
-      </w:r>
-      <w:proofErr w:type="spellStart"/>
-      <w:r>
-        <w:t>Engine</w:t>
-      </w:r>
-      <w:proofErr w:type="spellEnd"/>
-      <w:r>
-        <w:t xml:space="preserve"> </w:t>
-      </w:r>
-      <w:proofErr w:type="spellStart"/>
-      <w:r>
-        <w:t>Service</w:t>
-      </w:r>
-      <w:proofErr w:type="spellEnd"/>
+        <w:t>Configuración básica:</w:t>
+      </w:r>
+    </w:p>
+    <w:p>
+      <w:pPr>
+        <w:pStyle w:val="Prrafodelista"/>
+        <w:numPr>
+          <w:ilvl w:val="0"/>
+          <w:numId w:val="2"/>
+        </w:numPr>
+      </w:pPr>
+      <w:r>
+        <w:t>Sistema operativo: Windows Server 2022</w:t>
+      </w:r>
+    </w:p>
+    <w:p>
+      <w:pPr>
+        <w:pStyle w:val="Prrafodelista"/>
+        <w:numPr>
+          <w:ilvl w:val="0"/>
+          <w:numId w:val="2"/>
+        </w:numPr>
+      </w:pPr>
+      <w:r>
+        <w:t xml:space="preserve">Motor de base de datos: </w:t>
+      </w:r>
+      <w:r>
+        <w:t>SQL Server Express Edition 2022</w:t>
+      </w:r>
+    </w:p>
+    <w:p>
+      <w:r>
+        <w:t xml:space="preserve">Configuración </w:t>
+      </w:r>
+      <w:r>
+        <w:t>de ubicación de archivos</w:t>
+      </w:r>
+      <w:r>
+        <w:t>:</w:t>
+      </w:r>
+    </w:p>
+    <w:p>
+      <w:pPr>
+        <w:pStyle w:val="Prrafodelista"/>
+        <w:numPr>
+          <w:ilvl w:val="0"/>
+          <w:numId w:val="3"/>
+        </w:numPr>
+      </w:pPr>
+      <w:r>
+        <w:t xml:space="preserve">Directorio de datos: </w:t>
+      </w:r>
+      <w:r>
+        <w:t>C</w:t>
+      </w:r>
+      <w:r>
+        <w:t>:\SQLData</w:t>
+      </w:r>
+    </w:p>
+    <w:p>
+      <w:pPr>
+        <w:pStyle w:val="Prrafodelista"/>
+        <w:numPr>
+          <w:ilvl w:val="0"/>
+          <w:numId w:val="3"/>
+        </w:numPr>
+      </w:pPr>
+      <w:r>
+        <w:t xml:space="preserve">Directorio de </w:t>
+      </w:r>
+      <w:r>
+        <w:t>Backup</w:t>
+      </w:r>
+      <w:r>
+        <w:t xml:space="preserve">: </w:t>
+      </w:r>
+      <w:r>
+        <w:t>C</w:t>
+      </w:r>
+      <w:r>
+        <w:t>:\SQL</w:t>
+      </w:r>
+      <w:r>
+        <w:t>BackUp</w:t>
+      </w:r>
+    </w:p>
+    <w:p>
+      <w:pPr>
+        <w:pStyle w:val="Prrafodelista"/>
+        <w:numPr>
+          <w:ilvl w:val="0"/>
+          <w:numId w:val="3"/>
+        </w:numPr>
+      </w:pPr>
+      <w:r>
+        <w:t xml:space="preserve">Directorio de </w:t>
+      </w:r>
+      <w:r>
+        <w:t>Logs</w:t>
+      </w:r>
+      <w:r>
+        <w:t xml:space="preserve">: </w:t>
+      </w:r>
+      <w:r>
+        <w:t>D</w:t>
+      </w:r>
+      <w:r>
+        <w:t>:\SQL</w:t>
+      </w:r>
+      <w:r>
+        <w:t>Logs</w:t>
+      </w:r>
+    </w:p>
+    <w:p>
+      <w:r>
+        <w:t>Configuración de la Memoria</w:t>
+      </w:r>
+      <w:r>
+        <w:t>:</w:t>
+      </w:r>
+    </w:p>
+    <w:p>
+      <w:pPr>
+        <w:pStyle w:val="Prrafodelista"/>
+        <w:numPr>
+          <w:ilvl w:val="0"/>
+          <w:numId w:val="4"/>
+        </w:numPr>
+      </w:pPr>
+      <w:r>
+        <w:t xml:space="preserve">Límite: </w:t>
+      </w:r>
+      <w:r>
+        <w:t>Memoria Máxima del Servidor</w:t>
+      </w:r>
       <w:r>
         <w:t>.</w:t>
       </w:r>
       <w:r>
-        <w:t xml:space="preserve">                    El siguiente paso relevante es cuando el instalador</w:t>
-      </w:r>
-      <w:r>
-        <w:t xml:space="preserve"> nos pide elegir </w:t>
-      </w:r>
-      <w:r>
-        <w:t>el</w:t>
-      </w:r>
-      <w:r>
-        <w:t xml:space="preserve"> </w:t>
-      </w:r>
-      <w:proofErr w:type="spellStart"/>
-      <w:r>
-        <w:t>collate</w:t>
-      </w:r>
-      <w:proofErr w:type="spellEnd"/>
-      <w:r>
-        <w:t xml:space="preserve"> en donde nosotros seleccionamos</w:t>
-      </w:r>
-      <w:r>
-        <w:t xml:space="preserve"> </w:t>
-      </w:r>
-      <w:proofErr w:type="spellStart"/>
+        <w:t xml:space="preserve"> 6000MB</w:t>
+      </w:r>
+    </w:p>
+    <w:p>
+      <w:r>
+        <w:t>Configuración de</w:t>
+      </w:r>
+      <w:r>
+        <w:t>l puerto</w:t>
+      </w:r>
+      <w:r>
+        <w:t>:</w:t>
+      </w:r>
+    </w:p>
+    <w:p>
+      <w:pPr>
+        <w:pStyle w:val="Prrafodelista"/>
+        <w:numPr>
+          <w:ilvl w:val="0"/>
+          <w:numId w:val="4"/>
+        </w:numPr>
+      </w:pPr>
+      <w:r>
+        <w:t>Puerto asignado: 5000</w:t>
+      </w:r>
+    </w:p>
+    <w:p>
+      <w:r>
+        <w:t>Configuración de</w:t>
+      </w:r>
+      <w:r>
+        <w:t xml:space="preserve"> seguridad</w:t>
+      </w:r>
+      <w:r>
+        <w:t>:</w:t>
+      </w:r>
+    </w:p>
+    <w:p>
+      <w:pPr>
+        <w:pStyle w:val="Prrafodelista"/>
+        <w:numPr>
+          <w:ilvl w:val="0"/>
+          <w:numId w:val="4"/>
+        </w:numPr>
+      </w:pPr>
+      <w:r>
+        <w:t>Modo de autenticación: Mixta, crear usuario y contraseña.</w:t>
+      </w:r>
+    </w:p>
+    <w:p>
+      <w:r>
+        <w:t xml:space="preserve">Configuración </w:t>
+      </w:r>
+      <w:r>
+        <w:t>adicional</w:t>
+      </w:r>
+      <w:r>
+        <w:t>:</w:t>
+      </w:r>
+    </w:p>
+    <w:p>
+      <w:pPr>
+        <w:pStyle w:val="Prrafodelista"/>
+        <w:numPr>
+          <w:ilvl w:val="0"/>
+          <w:numId w:val="4"/>
+        </w:numPr>
+      </w:pPr>
+      <w:r>
+        <w:t xml:space="preserve">Collate: </w:t>
+      </w:r>
       <w:r>
         <w:t>Modern_Spanish_CI_AS</w:t>
       </w:r>
-      <w:proofErr w:type="spellEnd"/>
-      <w:r>
-        <w:t xml:space="preserve"> debido a que es el que vamos a utilizar en nuestra base.</w:t>
-      </w:r>
-    </w:p>
-    <w:p>
-      <w:r>
-        <w:t>Posteriormente</w:t>
-      </w:r>
-      <w:r>
-        <w:t xml:space="preserve"> pasamos a la sección de configuraciones del motor</w:t>
-      </w:r>
-      <w:r>
-        <w:t xml:space="preserve"> y en la sección de memoria eligiendo la configuración predefinida la cual nos ofrece la posibilidad de usar la máxima capacidad de memoria disponible.</w:t>
-      </w:r>
-    </w:p>
-    <w:p>
-      <w:r>
-        <w:t xml:space="preserve">Respecto a las ubicaciones </w:t>
-      </w:r>
-      <w:r>
-        <w:t xml:space="preserve">decidimos utilizar en todos los casos que sea posible la ubicación predefinida debido a que no tenemos ninguna </w:t>
-      </w:r>
-      <w:r>
-        <w:t>restricción</w:t>
-      </w:r>
-      <w:r>
-        <w:t>.</w:t>
-      </w:r>
-    </w:p>
-    <w:p>
-      <w:r>
-        <w:t xml:space="preserve">Elegimos el método de autenticación mixta con un usuario y </w:t>
-      </w:r>
-      <w:proofErr w:type="spellStart"/>
-      <w:r>
-        <w:t>password</w:t>
-      </w:r>
-      <w:proofErr w:type="spellEnd"/>
-      <w:r>
-        <w:t>.</w:t>
-      </w:r>
-    </w:p>
-    <w:p>
-      <w:r>
-        <w:t xml:space="preserve">Finalmente procedemos a descargar </w:t>
-      </w:r>
-      <w:proofErr w:type="spellStart"/>
-      <w:r>
-        <w:t>Sql</w:t>
-      </w:r>
-      <w:proofErr w:type="spellEnd"/>
-      <w:r>
-        <w:t xml:space="preserve"> Server Management Studio para poder realizar el código necesario</w:t>
-      </w:r>
-      <w:r>
-        <w:t>.</w:t>
+    </w:p>
+    <w:p>
+      <w:r>
+        <w:br w:type="page"/>
       </w:r>
     </w:p>
     <w:p>
@@ -184,7 +470,14 @@
         <w:pStyle w:val="Ttulo2"/>
       </w:pPr>
       <w:r>
-        <w:t>Diagrama de flujo:</w:t>
+        <w:lastRenderedPageBreak/>
+        <w:t xml:space="preserve">Diagrama </w:t>
+      </w:r>
+      <w:r>
+        <w:t>entidad relación</w:t>
+      </w:r>
+      <w:r>
+        <w:t>:</w:t>
       </w:r>
     </w:p>
     <w:p>
@@ -216,7 +509,7 @@
                     <pic:cNvPicPr/>
                   </pic:nvPicPr>
                   <pic:blipFill>
-                    <a:blip r:embed="rId6" cstate="print">
+                    <a:blip r:embed="rId7" cstate="print">
                       <a:extLst>
                         <a:ext uri="{28A0092B-C50C-407E-A947-70E740481C1C}">
                           <a14:useLocalDpi xmlns:a14="http://schemas.microsoft.com/office/drawing/2010/main" val="0"/>
@@ -248,7 +541,7 @@
           </wp:anchor>
         </w:drawing>
       </w:r>
-      <w:hyperlink r:id="rId7" w:history="1">
+      <w:hyperlink r:id="rId8" w:history="1">
         <w:r>
           <w:rPr>
             <w:rStyle w:val="Hipervnculo"/>
@@ -259,6 +552,19 @@
     </w:p>
     <w:p>
       <w:pPr>
+        <w:rPr>
+          <w:rFonts w:asciiTheme="majorHAnsi" w:eastAsiaTheme="majorEastAsia" w:hAnsiTheme="majorHAnsi" w:cstheme="majorBidi"/>
+          <w:color w:val="2F5496" w:themeColor="accent1" w:themeShade="BF"/>
+          <w:sz w:val="32"/>
+          <w:szCs w:val="32"/>
+        </w:rPr>
+      </w:pPr>
+      <w:r>
+        <w:br w:type="page"/>
+      </w:r>
+    </w:p>
+    <w:p>
+      <w:pPr>
         <w:pStyle w:val="Ttulo1"/>
       </w:pPr>
       <w:r>
@@ -276,15 +582,7 @@
     </w:p>
     <w:p>
       <w:r>
-        <w:t xml:space="preserve">Decidimos optar por una combinación de tipo de </w:t>
-      </w:r>
-      <w:proofErr w:type="spellStart"/>
-      <w:r>
-        <w:t>backups</w:t>
-      </w:r>
-      <w:proofErr w:type="spellEnd"/>
-      <w:r>
-        <w:t xml:space="preserve"> para procurar mantener la integridad de nuestra base de datos.</w:t>
+        <w:t>Decidimos optar por una combinación de tipo de backups para procurar mantener la integridad de nuestra base de datos.</w:t>
       </w:r>
     </w:p>
     <w:p>
@@ -306,28 +604,12 @@
         <w:t>parte,</w:t>
       </w:r>
       <w:r>
-        <w:t xml:space="preserve"> realizaremos respaldos diferenciales por </w:t>
-      </w:r>
-      <w:proofErr w:type="spellStart"/>
-      <w:r>
-        <w:t>dia</w:t>
-      </w:r>
-      <w:proofErr w:type="spellEnd"/>
-      <w:r>
-        <w:t>, la misma se realizaría a las doce de la noche todos los días menos el lunes.</w:t>
-      </w:r>
-    </w:p>
-    <w:p>
-      <w:r>
-        <w:t xml:space="preserve">Finalmente realizaremos </w:t>
-      </w:r>
-      <w:proofErr w:type="spellStart"/>
-      <w:r>
-        <w:t>backups</w:t>
-      </w:r>
-      <w:proofErr w:type="spellEnd"/>
-      <w:r>
-        <w:t xml:space="preserve"> del registro de transacciones cada hora, de esta manera cubriríamos un intervalo por hora en donde se pueden realizar distintas ventas.</w:t>
+        <w:t xml:space="preserve"> realizaremos respaldos diferenciales por dia, la misma se realizaría a las doce de la noche todos los días menos el lunes.</w:t>
+      </w:r>
+    </w:p>
+    <w:p>
+      <w:r>
+        <w:t>Finalmente realizaremos backups del registro de transacciones cada hora, de esta manera cubriríamos un intervalo por hora en donde se pueden realizar distintas ventas.</w:t>
       </w:r>
     </w:p>
     <w:tbl>
@@ -476,6 +758,7 @@
         <w:t>Suponiendo que nuestra base va a estar alojada en la nube tendremos un respaldo adicional de cada copia completa en el equipo físico que contábamos para desarrollo, de esta manera tendremos un respaldo extra en caso que los servicios en la nube fallen.</w:t>
       </w:r>
     </w:p>
+    <w:p/>
     <w:sectPr>
       <w:pgSz w:w="11906" w:h="16838"/>
       <w:pgMar w:top="1417" w:right="1701" w:bottom="1417" w:left="1701" w:header="708" w:footer="708" w:gutter="0"/>
@@ -534,6 +817,706 @@
     </w:p>
   </w:footnote>
 </w:footnotes>
+</file>
+
+<file path=word/numbering.xml><?xml version="1.0" encoding="utf-8"?>
+<w:numbering xmlns:wpc="http://schemas.microsoft.com/office/word/2010/wordprocessingCanvas" xmlns:cx="http://schemas.microsoft.com/office/drawing/2014/chartex" xmlns:cx1="http://schemas.microsoft.com/office/drawing/2015/9/8/chartex" xmlns:cx2="http://schemas.microsoft.com/office/drawing/2015/10/21/chartex" xmlns:cx3="http://schemas.microsoft.com/office/drawing/2016/5/9/chartex" xmlns:cx4="http://schemas.microsoft.com/office/drawing/2016/5/10/chartex" xmlns:cx5="http://schemas.microsoft.com/office/drawing/2016/5/11/chartex" xmlns:cx6="http://schemas.microsoft.com/office/drawing/2016/5/12/chartex" xmlns:cx7="http://schemas.microsoft.com/office/drawing/2016/5/13/chartex" xmlns:cx8="http://schemas.microsoft.com/office/drawing/2016/5/14/chartex" xmlns:mc="http://schemas.openxmlformats.org/markup-compatibility/2006" xmlns:aink="http://schemas.microsoft.com/office/drawing/2016/ink" xmlns:am3d="http://schemas.microsoft.com/office/drawing/2017/model3d" xmlns:o="urn:schemas-microsoft-com:office:office" xmlns:r="http://schemas.openxmlformats.org/officeDocument/2006/relationships" xmlns:m="http://schemas.openxmlformats.org/officeDocument/2006/math" xmlns:v="urn:schemas-microsoft-com:vml" xmlns:wp14="http://schemas.microsoft.com/office/word/2010/wordprocessingDrawing" xmlns:wp="http://schemas.openxmlformats.org/drawingml/2006/wordprocessingDrawing" xmlns:w10="urn:schemas-microsoft-com:office:word" xmlns:w="http://schemas.openxmlformats.org/wordprocessingml/2006/main" xmlns:w14="http://schemas.microsoft.com/office/word/2010/wordml" xmlns:w15="http://schemas.microsoft.com/office/word/2012/wordml" xmlns:w16cex="http://schemas.microsoft.com/office/word/2018/wordml/cex" xmlns:w16cid="http://schemas.microsoft.com/office/word/2016/wordml/cid" xmlns:w16="http://schemas.microsoft.com/office/word/2018/wordml" xmlns:w16sdtdh="http://schemas.microsoft.com/office/word/2020/wordml/sdtdatahash" xmlns:w16se="http://schemas.microsoft.com/office/word/2015/wordml/symex" xmlns:wpg="http://schemas.microsoft.com/office/word/2010/wordprocessingGroup" xmlns:wpi="http://schemas.microsoft.com/office/word/2010/wordprocessingInk" xmlns:wne="http://schemas.microsoft.com/office/word/2006/wordml" xmlns:wps="http://schemas.microsoft.com/office/word/2010/wordprocessingShape" mc:Ignorable="w14 w15 w16se w16cid w16 w16cex w16sdtdh wp14">
+  <w:abstractNum w:abstractNumId="0" w15:restartNumberingAfterBreak="0">
+    <w:nsid w:val="05AC4629"/>
+    <w:multiLevelType w:val="hybridMultilevel"/>
+    <w:tmpl w:val="9362B36C"/>
+    <w:lvl w:ilvl="0" w:tplc="2C0A0001">
+      <w:start w:val="1"/>
+      <w:numFmt w:val="bullet"/>
+      <w:lvlText w:val=""/>
+      <w:lvlJc w:val="left"/>
+      <w:pPr>
+        <w:ind w:left="720" w:hanging="360"/>
+      </w:pPr>
+      <w:rPr>
+        <w:rFonts w:ascii="Symbol" w:hAnsi="Symbol" w:hint="default"/>
+      </w:rPr>
+    </w:lvl>
+    <w:lvl w:ilvl="1" w:tplc="2C0A0003" w:tentative="1">
+      <w:start w:val="1"/>
+      <w:numFmt w:val="bullet"/>
+      <w:lvlText w:val="o"/>
+      <w:lvlJc w:val="left"/>
+      <w:pPr>
+        <w:ind w:left="1440" w:hanging="360"/>
+      </w:pPr>
+      <w:rPr>
+        <w:rFonts w:ascii="Courier New" w:hAnsi="Courier New" w:cs="Courier New" w:hint="default"/>
+      </w:rPr>
+    </w:lvl>
+    <w:lvl w:ilvl="2" w:tplc="2C0A0005" w:tentative="1">
+      <w:start w:val="1"/>
+      <w:numFmt w:val="bullet"/>
+      <w:lvlText w:val=""/>
+      <w:lvlJc w:val="left"/>
+      <w:pPr>
+        <w:ind w:left="2160" w:hanging="360"/>
+      </w:pPr>
+      <w:rPr>
+        <w:rFonts w:ascii="Wingdings" w:hAnsi="Wingdings" w:hint="default"/>
+      </w:rPr>
+    </w:lvl>
+    <w:lvl w:ilvl="3" w:tplc="2C0A0001" w:tentative="1">
+      <w:start w:val="1"/>
+      <w:numFmt w:val="bullet"/>
+      <w:lvlText w:val=""/>
+      <w:lvlJc w:val="left"/>
+      <w:pPr>
+        <w:ind w:left="2880" w:hanging="360"/>
+      </w:pPr>
+      <w:rPr>
+        <w:rFonts w:ascii="Symbol" w:hAnsi="Symbol" w:hint="default"/>
+      </w:rPr>
+    </w:lvl>
+    <w:lvl w:ilvl="4" w:tplc="2C0A0003" w:tentative="1">
+      <w:start w:val="1"/>
+      <w:numFmt w:val="bullet"/>
+      <w:lvlText w:val="o"/>
+      <w:lvlJc w:val="left"/>
+      <w:pPr>
+        <w:ind w:left="3600" w:hanging="360"/>
+      </w:pPr>
+      <w:rPr>
+        <w:rFonts w:ascii="Courier New" w:hAnsi="Courier New" w:cs="Courier New" w:hint="default"/>
+      </w:rPr>
+    </w:lvl>
+    <w:lvl w:ilvl="5" w:tplc="2C0A0005" w:tentative="1">
+      <w:start w:val="1"/>
+      <w:numFmt w:val="bullet"/>
+      <w:lvlText w:val=""/>
+      <w:lvlJc w:val="left"/>
+      <w:pPr>
+        <w:ind w:left="4320" w:hanging="360"/>
+      </w:pPr>
+      <w:rPr>
+        <w:rFonts w:ascii="Wingdings" w:hAnsi="Wingdings" w:hint="default"/>
+      </w:rPr>
+    </w:lvl>
+    <w:lvl w:ilvl="6" w:tplc="2C0A0001" w:tentative="1">
+      <w:start w:val="1"/>
+      <w:numFmt w:val="bullet"/>
+      <w:lvlText w:val=""/>
+      <w:lvlJc w:val="left"/>
+      <w:pPr>
+        <w:ind w:left="5040" w:hanging="360"/>
+      </w:pPr>
+      <w:rPr>
+        <w:rFonts w:ascii="Symbol" w:hAnsi="Symbol" w:hint="default"/>
+      </w:rPr>
+    </w:lvl>
+    <w:lvl w:ilvl="7" w:tplc="2C0A0003" w:tentative="1">
+      <w:start w:val="1"/>
+      <w:numFmt w:val="bullet"/>
+      <w:lvlText w:val="o"/>
+      <w:lvlJc w:val="left"/>
+      <w:pPr>
+        <w:ind w:left="5760" w:hanging="360"/>
+      </w:pPr>
+      <w:rPr>
+        <w:rFonts w:ascii="Courier New" w:hAnsi="Courier New" w:cs="Courier New" w:hint="default"/>
+      </w:rPr>
+    </w:lvl>
+    <w:lvl w:ilvl="8" w:tplc="2C0A0005" w:tentative="1">
+      <w:start w:val="1"/>
+      <w:numFmt w:val="bullet"/>
+      <w:lvlText w:val=""/>
+      <w:lvlJc w:val="left"/>
+      <w:pPr>
+        <w:ind w:left="6480" w:hanging="360"/>
+      </w:pPr>
+      <w:rPr>
+        <w:rFonts w:ascii="Wingdings" w:hAnsi="Wingdings" w:hint="default"/>
+      </w:rPr>
+    </w:lvl>
+  </w:abstractNum>
+  <w:abstractNum w:abstractNumId="1" w15:restartNumberingAfterBreak="0">
+    <w:nsid w:val="1FCB5E81"/>
+    <w:multiLevelType w:val="hybridMultilevel"/>
+    <w:tmpl w:val="1EFAE490"/>
+    <w:lvl w:ilvl="0" w:tplc="EF960500">
+      <w:numFmt w:val="bullet"/>
+      <w:lvlText w:val="-"/>
+      <w:lvlJc w:val="left"/>
+      <w:pPr>
+        <w:ind w:left="720" w:hanging="360"/>
+      </w:pPr>
+      <w:rPr>
+        <w:rFonts w:ascii="Calibri" w:eastAsiaTheme="minorHAnsi" w:hAnsi="Calibri" w:cs="Calibri" w:hint="default"/>
+      </w:rPr>
+    </w:lvl>
+    <w:lvl w:ilvl="1" w:tplc="2C0A0003" w:tentative="1">
+      <w:start w:val="1"/>
+      <w:numFmt w:val="bullet"/>
+      <w:lvlText w:val="o"/>
+      <w:lvlJc w:val="left"/>
+      <w:pPr>
+        <w:ind w:left="1440" w:hanging="360"/>
+      </w:pPr>
+      <w:rPr>
+        <w:rFonts w:ascii="Courier New" w:hAnsi="Courier New" w:cs="Courier New" w:hint="default"/>
+      </w:rPr>
+    </w:lvl>
+    <w:lvl w:ilvl="2" w:tplc="2C0A0005" w:tentative="1">
+      <w:start w:val="1"/>
+      <w:numFmt w:val="bullet"/>
+      <w:lvlText w:val=""/>
+      <w:lvlJc w:val="left"/>
+      <w:pPr>
+        <w:ind w:left="2160" w:hanging="360"/>
+      </w:pPr>
+      <w:rPr>
+        <w:rFonts w:ascii="Wingdings" w:hAnsi="Wingdings" w:hint="default"/>
+      </w:rPr>
+    </w:lvl>
+    <w:lvl w:ilvl="3" w:tplc="2C0A0001" w:tentative="1">
+      <w:start w:val="1"/>
+      <w:numFmt w:val="bullet"/>
+      <w:lvlText w:val=""/>
+      <w:lvlJc w:val="left"/>
+      <w:pPr>
+        <w:ind w:left="2880" w:hanging="360"/>
+      </w:pPr>
+      <w:rPr>
+        <w:rFonts w:ascii="Symbol" w:hAnsi="Symbol" w:hint="default"/>
+      </w:rPr>
+    </w:lvl>
+    <w:lvl w:ilvl="4" w:tplc="2C0A0003" w:tentative="1">
+      <w:start w:val="1"/>
+      <w:numFmt w:val="bullet"/>
+      <w:lvlText w:val="o"/>
+      <w:lvlJc w:val="left"/>
+      <w:pPr>
+        <w:ind w:left="3600" w:hanging="360"/>
+      </w:pPr>
+      <w:rPr>
+        <w:rFonts w:ascii="Courier New" w:hAnsi="Courier New" w:cs="Courier New" w:hint="default"/>
+      </w:rPr>
+    </w:lvl>
+    <w:lvl w:ilvl="5" w:tplc="2C0A0005" w:tentative="1">
+      <w:start w:val="1"/>
+      <w:numFmt w:val="bullet"/>
+      <w:lvlText w:val=""/>
+      <w:lvlJc w:val="left"/>
+      <w:pPr>
+        <w:ind w:left="4320" w:hanging="360"/>
+      </w:pPr>
+      <w:rPr>
+        <w:rFonts w:ascii="Wingdings" w:hAnsi="Wingdings" w:hint="default"/>
+      </w:rPr>
+    </w:lvl>
+    <w:lvl w:ilvl="6" w:tplc="2C0A0001" w:tentative="1">
+      <w:start w:val="1"/>
+      <w:numFmt w:val="bullet"/>
+      <w:lvlText w:val=""/>
+      <w:lvlJc w:val="left"/>
+      <w:pPr>
+        <w:ind w:left="5040" w:hanging="360"/>
+      </w:pPr>
+      <w:rPr>
+        <w:rFonts w:ascii="Symbol" w:hAnsi="Symbol" w:hint="default"/>
+      </w:rPr>
+    </w:lvl>
+    <w:lvl w:ilvl="7" w:tplc="2C0A0003" w:tentative="1">
+      <w:start w:val="1"/>
+      <w:numFmt w:val="bullet"/>
+      <w:lvlText w:val="o"/>
+      <w:lvlJc w:val="left"/>
+      <w:pPr>
+        <w:ind w:left="5760" w:hanging="360"/>
+      </w:pPr>
+      <w:rPr>
+        <w:rFonts w:ascii="Courier New" w:hAnsi="Courier New" w:cs="Courier New" w:hint="default"/>
+      </w:rPr>
+    </w:lvl>
+    <w:lvl w:ilvl="8" w:tplc="2C0A0005" w:tentative="1">
+      <w:start w:val="1"/>
+      <w:numFmt w:val="bullet"/>
+      <w:lvlText w:val=""/>
+      <w:lvlJc w:val="left"/>
+      <w:pPr>
+        <w:ind w:left="6480" w:hanging="360"/>
+      </w:pPr>
+      <w:rPr>
+        <w:rFonts w:ascii="Wingdings" w:hAnsi="Wingdings" w:hint="default"/>
+      </w:rPr>
+    </w:lvl>
+  </w:abstractNum>
+  <w:abstractNum w:abstractNumId="2" w15:restartNumberingAfterBreak="0">
+    <w:nsid w:val="34985C1B"/>
+    <w:multiLevelType w:val="hybridMultilevel"/>
+    <w:tmpl w:val="A9861FB4"/>
+    <w:lvl w:ilvl="0" w:tplc="2C0A0001">
+      <w:start w:val="1"/>
+      <w:numFmt w:val="bullet"/>
+      <w:lvlText w:val=""/>
+      <w:lvlJc w:val="left"/>
+      <w:pPr>
+        <w:ind w:left="720" w:hanging="360"/>
+      </w:pPr>
+      <w:rPr>
+        <w:rFonts w:ascii="Symbol" w:hAnsi="Symbol" w:hint="default"/>
+      </w:rPr>
+    </w:lvl>
+    <w:lvl w:ilvl="1" w:tplc="2C0A0003" w:tentative="1">
+      <w:start w:val="1"/>
+      <w:numFmt w:val="bullet"/>
+      <w:lvlText w:val="o"/>
+      <w:lvlJc w:val="left"/>
+      <w:pPr>
+        <w:ind w:left="1440" w:hanging="360"/>
+      </w:pPr>
+      <w:rPr>
+        <w:rFonts w:ascii="Courier New" w:hAnsi="Courier New" w:cs="Courier New" w:hint="default"/>
+      </w:rPr>
+    </w:lvl>
+    <w:lvl w:ilvl="2" w:tplc="2C0A0005" w:tentative="1">
+      <w:start w:val="1"/>
+      <w:numFmt w:val="bullet"/>
+      <w:lvlText w:val=""/>
+      <w:lvlJc w:val="left"/>
+      <w:pPr>
+        <w:ind w:left="2160" w:hanging="360"/>
+      </w:pPr>
+      <w:rPr>
+        <w:rFonts w:ascii="Wingdings" w:hAnsi="Wingdings" w:hint="default"/>
+      </w:rPr>
+    </w:lvl>
+    <w:lvl w:ilvl="3" w:tplc="2C0A0001" w:tentative="1">
+      <w:start w:val="1"/>
+      <w:numFmt w:val="bullet"/>
+      <w:lvlText w:val=""/>
+      <w:lvlJc w:val="left"/>
+      <w:pPr>
+        <w:ind w:left="2880" w:hanging="360"/>
+      </w:pPr>
+      <w:rPr>
+        <w:rFonts w:ascii="Symbol" w:hAnsi="Symbol" w:hint="default"/>
+      </w:rPr>
+    </w:lvl>
+    <w:lvl w:ilvl="4" w:tplc="2C0A0003" w:tentative="1">
+      <w:start w:val="1"/>
+      <w:numFmt w:val="bullet"/>
+      <w:lvlText w:val="o"/>
+      <w:lvlJc w:val="left"/>
+      <w:pPr>
+        <w:ind w:left="3600" w:hanging="360"/>
+      </w:pPr>
+      <w:rPr>
+        <w:rFonts w:ascii="Courier New" w:hAnsi="Courier New" w:cs="Courier New" w:hint="default"/>
+      </w:rPr>
+    </w:lvl>
+    <w:lvl w:ilvl="5" w:tplc="2C0A0005" w:tentative="1">
+      <w:start w:val="1"/>
+      <w:numFmt w:val="bullet"/>
+      <w:lvlText w:val=""/>
+      <w:lvlJc w:val="left"/>
+      <w:pPr>
+        <w:ind w:left="4320" w:hanging="360"/>
+      </w:pPr>
+      <w:rPr>
+        <w:rFonts w:ascii="Wingdings" w:hAnsi="Wingdings" w:hint="default"/>
+      </w:rPr>
+    </w:lvl>
+    <w:lvl w:ilvl="6" w:tplc="2C0A0001" w:tentative="1">
+      <w:start w:val="1"/>
+      <w:numFmt w:val="bullet"/>
+      <w:lvlText w:val=""/>
+      <w:lvlJc w:val="left"/>
+      <w:pPr>
+        <w:ind w:left="5040" w:hanging="360"/>
+      </w:pPr>
+      <w:rPr>
+        <w:rFonts w:ascii="Symbol" w:hAnsi="Symbol" w:hint="default"/>
+      </w:rPr>
+    </w:lvl>
+    <w:lvl w:ilvl="7" w:tplc="2C0A0003" w:tentative="1">
+      <w:start w:val="1"/>
+      <w:numFmt w:val="bullet"/>
+      <w:lvlText w:val="o"/>
+      <w:lvlJc w:val="left"/>
+      <w:pPr>
+        <w:ind w:left="5760" w:hanging="360"/>
+      </w:pPr>
+      <w:rPr>
+        <w:rFonts w:ascii="Courier New" w:hAnsi="Courier New" w:cs="Courier New" w:hint="default"/>
+      </w:rPr>
+    </w:lvl>
+    <w:lvl w:ilvl="8" w:tplc="2C0A0005" w:tentative="1">
+      <w:start w:val="1"/>
+      <w:numFmt w:val="bullet"/>
+      <w:lvlText w:val=""/>
+      <w:lvlJc w:val="left"/>
+      <w:pPr>
+        <w:ind w:left="6480" w:hanging="360"/>
+      </w:pPr>
+      <w:rPr>
+        <w:rFonts w:ascii="Wingdings" w:hAnsi="Wingdings" w:hint="default"/>
+      </w:rPr>
+    </w:lvl>
+  </w:abstractNum>
+  <w:abstractNum w:abstractNumId="3" w15:restartNumberingAfterBreak="0">
+    <w:nsid w:val="4177237D"/>
+    <w:multiLevelType w:val="hybridMultilevel"/>
+    <w:tmpl w:val="67BC0522"/>
+    <w:lvl w:ilvl="0" w:tplc="2C0A0001">
+      <w:start w:val="1"/>
+      <w:numFmt w:val="bullet"/>
+      <w:lvlText w:val=""/>
+      <w:lvlJc w:val="left"/>
+      <w:pPr>
+        <w:ind w:left="720" w:hanging="360"/>
+      </w:pPr>
+      <w:rPr>
+        <w:rFonts w:ascii="Symbol" w:hAnsi="Symbol" w:hint="default"/>
+      </w:rPr>
+    </w:lvl>
+    <w:lvl w:ilvl="1" w:tplc="2C0A0003" w:tentative="1">
+      <w:start w:val="1"/>
+      <w:numFmt w:val="bullet"/>
+      <w:lvlText w:val="o"/>
+      <w:lvlJc w:val="left"/>
+      <w:pPr>
+        <w:ind w:left="1440" w:hanging="360"/>
+      </w:pPr>
+      <w:rPr>
+        <w:rFonts w:ascii="Courier New" w:hAnsi="Courier New" w:cs="Courier New" w:hint="default"/>
+      </w:rPr>
+    </w:lvl>
+    <w:lvl w:ilvl="2" w:tplc="2C0A0005" w:tentative="1">
+      <w:start w:val="1"/>
+      <w:numFmt w:val="bullet"/>
+      <w:lvlText w:val=""/>
+      <w:lvlJc w:val="left"/>
+      <w:pPr>
+        <w:ind w:left="2160" w:hanging="360"/>
+      </w:pPr>
+      <w:rPr>
+        <w:rFonts w:ascii="Wingdings" w:hAnsi="Wingdings" w:hint="default"/>
+      </w:rPr>
+    </w:lvl>
+    <w:lvl w:ilvl="3" w:tplc="2C0A0001" w:tentative="1">
+      <w:start w:val="1"/>
+      <w:numFmt w:val="bullet"/>
+      <w:lvlText w:val=""/>
+      <w:lvlJc w:val="left"/>
+      <w:pPr>
+        <w:ind w:left="2880" w:hanging="360"/>
+      </w:pPr>
+      <w:rPr>
+        <w:rFonts w:ascii="Symbol" w:hAnsi="Symbol" w:hint="default"/>
+      </w:rPr>
+    </w:lvl>
+    <w:lvl w:ilvl="4" w:tplc="2C0A0003" w:tentative="1">
+      <w:start w:val="1"/>
+      <w:numFmt w:val="bullet"/>
+      <w:lvlText w:val="o"/>
+      <w:lvlJc w:val="left"/>
+      <w:pPr>
+        <w:ind w:left="3600" w:hanging="360"/>
+      </w:pPr>
+      <w:rPr>
+        <w:rFonts w:ascii="Courier New" w:hAnsi="Courier New" w:cs="Courier New" w:hint="default"/>
+      </w:rPr>
+    </w:lvl>
+    <w:lvl w:ilvl="5" w:tplc="2C0A0005" w:tentative="1">
+      <w:start w:val="1"/>
+      <w:numFmt w:val="bullet"/>
+      <w:lvlText w:val=""/>
+      <w:lvlJc w:val="left"/>
+      <w:pPr>
+        <w:ind w:left="4320" w:hanging="360"/>
+      </w:pPr>
+      <w:rPr>
+        <w:rFonts w:ascii="Wingdings" w:hAnsi="Wingdings" w:hint="default"/>
+      </w:rPr>
+    </w:lvl>
+    <w:lvl w:ilvl="6" w:tplc="2C0A0001" w:tentative="1">
+      <w:start w:val="1"/>
+      <w:numFmt w:val="bullet"/>
+      <w:lvlText w:val=""/>
+      <w:lvlJc w:val="left"/>
+      <w:pPr>
+        <w:ind w:left="5040" w:hanging="360"/>
+      </w:pPr>
+      <w:rPr>
+        <w:rFonts w:ascii="Symbol" w:hAnsi="Symbol" w:hint="default"/>
+      </w:rPr>
+    </w:lvl>
+    <w:lvl w:ilvl="7" w:tplc="2C0A0003" w:tentative="1">
+      <w:start w:val="1"/>
+      <w:numFmt w:val="bullet"/>
+      <w:lvlText w:val="o"/>
+      <w:lvlJc w:val="left"/>
+      <w:pPr>
+        <w:ind w:left="5760" w:hanging="360"/>
+      </w:pPr>
+      <w:rPr>
+        <w:rFonts w:ascii="Courier New" w:hAnsi="Courier New" w:cs="Courier New" w:hint="default"/>
+      </w:rPr>
+    </w:lvl>
+    <w:lvl w:ilvl="8" w:tplc="2C0A0005" w:tentative="1">
+      <w:start w:val="1"/>
+      <w:numFmt w:val="bullet"/>
+      <w:lvlText w:val=""/>
+      <w:lvlJc w:val="left"/>
+      <w:pPr>
+        <w:ind w:left="6480" w:hanging="360"/>
+      </w:pPr>
+      <w:rPr>
+        <w:rFonts w:ascii="Wingdings" w:hAnsi="Wingdings" w:hint="default"/>
+      </w:rPr>
+    </w:lvl>
+  </w:abstractNum>
+  <w:abstractNum w:abstractNumId="4" w15:restartNumberingAfterBreak="0">
+    <w:nsid w:val="51CC3BD9"/>
+    <w:multiLevelType w:val="hybridMultilevel"/>
+    <w:tmpl w:val="67709A4C"/>
+    <w:lvl w:ilvl="0" w:tplc="2C0A0001">
+      <w:start w:val="1"/>
+      <w:numFmt w:val="bullet"/>
+      <w:lvlText w:val=""/>
+      <w:lvlJc w:val="left"/>
+      <w:pPr>
+        <w:ind w:left="720" w:hanging="360"/>
+      </w:pPr>
+      <w:rPr>
+        <w:rFonts w:ascii="Symbol" w:hAnsi="Symbol" w:hint="default"/>
+      </w:rPr>
+    </w:lvl>
+    <w:lvl w:ilvl="1" w:tplc="2C0A0003" w:tentative="1">
+      <w:start w:val="1"/>
+      <w:numFmt w:val="bullet"/>
+      <w:lvlText w:val="o"/>
+      <w:lvlJc w:val="left"/>
+      <w:pPr>
+        <w:ind w:left="1440" w:hanging="360"/>
+      </w:pPr>
+      <w:rPr>
+        <w:rFonts w:ascii="Courier New" w:hAnsi="Courier New" w:cs="Courier New" w:hint="default"/>
+      </w:rPr>
+    </w:lvl>
+    <w:lvl w:ilvl="2" w:tplc="2C0A0005" w:tentative="1">
+      <w:start w:val="1"/>
+      <w:numFmt w:val="bullet"/>
+      <w:lvlText w:val=""/>
+      <w:lvlJc w:val="left"/>
+      <w:pPr>
+        <w:ind w:left="2160" w:hanging="360"/>
+      </w:pPr>
+      <w:rPr>
+        <w:rFonts w:ascii="Wingdings" w:hAnsi="Wingdings" w:hint="default"/>
+      </w:rPr>
+    </w:lvl>
+    <w:lvl w:ilvl="3" w:tplc="2C0A0001" w:tentative="1">
+      <w:start w:val="1"/>
+      <w:numFmt w:val="bullet"/>
+      <w:lvlText w:val=""/>
+      <w:lvlJc w:val="left"/>
+      <w:pPr>
+        <w:ind w:left="2880" w:hanging="360"/>
+      </w:pPr>
+      <w:rPr>
+        <w:rFonts w:ascii="Symbol" w:hAnsi="Symbol" w:hint="default"/>
+      </w:rPr>
+    </w:lvl>
+    <w:lvl w:ilvl="4" w:tplc="2C0A0003" w:tentative="1">
+      <w:start w:val="1"/>
+      <w:numFmt w:val="bullet"/>
+      <w:lvlText w:val="o"/>
+      <w:lvlJc w:val="left"/>
+      <w:pPr>
+        <w:ind w:left="3600" w:hanging="360"/>
+      </w:pPr>
+      <w:rPr>
+        <w:rFonts w:ascii="Courier New" w:hAnsi="Courier New" w:cs="Courier New" w:hint="default"/>
+      </w:rPr>
+    </w:lvl>
+    <w:lvl w:ilvl="5" w:tplc="2C0A0005" w:tentative="1">
+      <w:start w:val="1"/>
+      <w:numFmt w:val="bullet"/>
+      <w:lvlText w:val=""/>
+      <w:lvlJc w:val="left"/>
+      <w:pPr>
+        <w:ind w:left="4320" w:hanging="360"/>
+      </w:pPr>
+      <w:rPr>
+        <w:rFonts w:ascii="Wingdings" w:hAnsi="Wingdings" w:hint="default"/>
+      </w:rPr>
+    </w:lvl>
+    <w:lvl w:ilvl="6" w:tplc="2C0A0001" w:tentative="1">
+      <w:start w:val="1"/>
+      <w:numFmt w:val="bullet"/>
+      <w:lvlText w:val=""/>
+      <w:lvlJc w:val="left"/>
+      <w:pPr>
+        <w:ind w:left="5040" w:hanging="360"/>
+      </w:pPr>
+      <w:rPr>
+        <w:rFonts w:ascii="Symbol" w:hAnsi="Symbol" w:hint="default"/>
+      </w:rPr>
+    </w:lvl>
+    <w:lvl w:ilvl="7" w:tplc="2C0A0003" w:tentative="1">
+      <w:start w:val="1"/>
+      <w:numFmt w:val="bullet"/>
+      <w:lvlText w:val="o"/>
+      <w:lvlJc w:val="left"/>
+      <w:pPr>
+        <w:ind w:left="5760" w:hanging="360"/>
+      </w:pPr>
+      <w:rPr>
+        <w:rFonts w:ascii="Courier New" w:hAnsi="Courier New" w:cs="Courier New" w:hint="default"/>
+      </w:rPr>
+    </w:lvl>
+    <w:lvl w:ilvl="8" w:tplc="2C0A0005" w:tentative="1">
+      <w:start w:val="1"/>
+      <w:numFmt w:val="bullet"/>
+      <w:lvlText w:val=""/>
+      <w:lvlJc w:val="left"/>
+      <w:pPr>
+        <w:ind w:left="6480" w:hanging="360"/>
+      </w:pPr>
+      <w:rPr>
+        <w:rFonts w:ascii="Wingdings" w:hAnsi="Wingdings" w:hint="default"/>
+      </w:rPr>
+    </w:lvl>
+  </w:abstractNum>
+  <w:abstractNum w:abstractNumId="5" w15:restartNumberingAfterBreak="0">
+    <w:nsid w:val="738F767B"/>
+    <w:multiLevelType w:val="hybridMultilevel"/>
+    <w:tmpl w:val="4CEC6A3A"/>
+    <w:lvl w:ilvl="0" w:tplc="2C0A0001">
+      <w:start w:val="1"/>
+      <w:numFmt w:val="bullet"/>
+      <w:lvlText w:val=""/>
+      <w:lvlJc w:val="left"/>
+      <w:pPr>
+        <w:ind w:left="720" w:hanging="360"/>
+      </w:pPr>
+      <w:rPr>
+        <w:rFonts w:ascii="Symbol" w:hAnsi="Symbol" w:hint="default"/>
+      </w:rPr>
+    </w:lvl>
+    <w:lvl w:ilvl="1" w:tplc="2C0A0003" w:tentative="1">
+      <w:start w:val="1"/>
+      <w:numFmt w:val="bullet"/>
+      <w:lvlText w:val="o"/>
+      <w:lvlJc w:val="left"/>
+      <w:pPr>
+        <w:ind w:left="1440" w:hanging="360"/>
+      </w:pPr>
+      <w:rPr>
+        <w:rFonts w:ascii="Courier New" w:hAnsi="Courier New" w:cs="Courier New" w:hint="default"/>
+      </w:rPr>
+    </w:lvl>
+    <w:lvl w:ilvl="2" w:tplc="2C0A0005" w:tentative="1">
+      <w:start w:val="1"/>
+      <w:numFmt w:val="bullet"/>
+      <w:lvlText w:val=""/>
+      <w:lvlJc w:val="left"/>
+      <w:pPr>
+        <w:ind w:left="2160" w:hanging="360"/>
+      </w:pPr>
+      <w:rPr>
+        <w:rFonts w:ascii="Wingdings" w:hAnsi="Wingdings" w:hint="default"/>
+      </w:rPr>
+    </w:lvl>
+    <w:lvl w:ilvl="3" w:tplc="2C0A0001" w:tentative="1">
+      <w:start w:val="1"/>
+      <w:numFmt w:val="bullet"/>
+      <w:lvlText w:val=""/>
+      <w:lvlJc w:val="left"/>
+      <w:pPr>
+        <w:ind w:left="2880" w:hanging="360"/>
+      </w:pPr>
+      <w:rPr>
+        <w:rFonts w:ascii="Symbol" w:hAnsi="Symbol" w:hint="default"/>
+      </w:rPr>
+    </w:lvl>
+    <w:lvl w:ilvl="4" w:tplc="2C0A0003" w:tentative="1">
+      <w:start w:val="1"/>
+      <w:numFmt w:val="bullet"/>
+      <w:lvlText w:val="o"/>
+      <w:lvlJc w:val="left"/>
+      <w:pPr>
+        <w:ind w:left="3600" w:hanging="360"/>
+      </w:pPr>
+      <w:rPr>
+        <w:rFonts w:ascii="Courier New" w:hAnsi="Courier New" w:cs="Courier New" w:hint="default"/>
+      </w:rPr>
+    </w:lvl>
+    <w:lvl w:ilvl="5" w:tplc="2C0A0005" w:tentative="1">
+      <w:start w:val="1"/>
+      <w:numFmt w:val="bullet"/>
+      <w:lvlText w:val=""/>
+      <w:lvlJc w:val="left"/>
+      <w:pPr>
+        <w:ind w:left="4320" w:hanging="360"/>
+      </w:pPr>
+      <w:rPr>
+        <w:rFonts w:ascii="Wingdings" w:hAnsi="Wingdings" w:hint="default"/>
+      </w:rPr>
+    </w:lvl>
+    <w:lvl w:ilvl="6" w:tplc="2C0A0001" w:tentative="1">
+      <w:start w:val="1"/>
+      <w:numFmt w:val="bullet"/>
+      <w:lvlText w:val=""/>
+      <w:lvlJc w:val="left"/>
+      <w:pPr>
+        <w:ind w:left="5040" w:hanging="360"/>
+      </w:pPr>
+      <w:rPr>
+        <w:rFonts w:ascii="Symbol" w:hAnsi="Symbol" w:hint="default"/>
+      </w:rPr>
+    </w:lvl>
+    <w:lvl w:ilvl="7" w:tplc="2C0A0003" w:tentative="1">
+      <w:start w:val="1"/>
+      <w:numFmt w:val="bullet"/>
+      <w:lvlText w:val="o"/>
+      <w:lvlJc w:val="left"/>
+      <w:pPr>
+        <w:ind w:left="5760" w:hanging="360"/>
+      </w:pPr>
+      <w:rPr>
+        <w:rFonts w:ascii="Courier New" w:hAnsi="Courier New" w:cs="Courier New" w:hint="default"/>
+      </w:rPr>
+    </w:lvl>
+    <w:lvl w:ilvl="8" w:tplc="2C0A0005" w:tentative="1">
+      <w:start w:val="1"/>
+      <w:numFmt w:val="bullet"/>
+      <w:lvlText w:val=""/>
+      <w:lvlJc w:val="left"/>
+      <w:pPr>
+        <w:ind w:left="6480" w:hanging="360"/>
+      </w:pPr>
+      <w:rPr>
+        <w:rFonts w:ascii="Wingdings" w:hAnsi="Wingdings" w:hint="default"/>
+      </w:rPr>
+    </w:lvl>
+  </w:abstractNum>
+  <w:num w:numId="1">
+    <w:abstractNumId w:val="1"/>
+  </w:num>
+  <w:num w:numId="2">
+    <w:abstractNumId w:val="2"/>
+  </w:num>
+  <w:num w:numId="3">
+    <w:abstractNumId w:val="5"/>
+  </w:num>
+  <w:num w:numId="4">
+    <w:abstractNumId w:val="4"/>
+  </w:num>
+  <w:num w:numId="5">
+    <w:abstractNumId w:val="3"/>
+  </w:num>
+  <w:num w:numId="6">
+    <w:abstractNumId w:val="0"/>
+  </w:num>
+</w:numbering>
 </file>
 
 <file path=word/styles.xml><?xml version="1.0" encoding="utf-8"?>
@@ -934,6 +1917,7 @@
   <w:style w:type="paragraph" w:default="1" w:styleId="Normal">
     <w:name w:val="Normal"/>
     <w:qFormat/>
+    <w:rsid w:val="00902E45"/>
   </w:style>
   <w:style w:type="paragraph" w:styleId="Ttulo1">
     <w:name w:val="heading 1"/>
@@ -1139,6 +2123,17 @@
         <w:insideV w:val="single" w:sz="4" w:space="0" w:color="auto"/>
       </w:tblBorders>
     </w:tblPr>
+  </w:style>
+  <w:style w:type="paragraph" w:styleId="Prrafodelista">
+    <w:name w:val="List Paragraph"/>
+    <w:basedOn w:val="Normal"/>
+    <w:uiPriority w:val="34"/>
+    <w:qFormat/>
+    <w:rsid w:val="00AB6AE6"/>
+    <w:pPr>
+      <w:ind w:left="720"/>
+      <w:contextualSpacing/>
+    </w:pPr>
   </w:style>
 </w:styles>
 </file>

</xml_diff>